<commit_message>
Change image in report
</commit_message>
<xml_diff>
--- a/report.docx
+++ b/report.docx
@@ -591,12 +591,12 @@
           <wp:inline distB="0" distT="0" distL="0" distR="0">
             <wp:extent cx="5486400" cy="3506470"/>
             <wp:effectExtent b="0" l="0" r="0" t="0"/>
-            <wp:docPr id="4" name="image10.jpg"/>
+            <wp:docPr id="4" name="image18.jpg"/>
             <a:graphic>
               <a:graphicData uri="http://schemas.openxmlformats.org/drawingml/2006/picture">
                 <pic:pic>
                   <pic:nvPicPr>
-                    <pic:cNvPr id="0" name="image10.jpg"/>
+                    <pic:cNvPr id="0" name="image18.jpg"/>
                     <pic:cNvPicPr preferRelativeResize="0"/>
                   </pic:nvPicPr>
                   <pic:blipFill>
@@ -4006,12 +4006,12 @@
           <wp:inline distB="0" distT="0" distL="0" distR="0">
             <wp:extent cx="5152368" cy="6470277"/>
             <wp:effectExtent b="0" l="0" r="0" t="0"/>
-            <wp:docPr id="7" name="image18.jpg"/>
+            <wp:docPr id="7" name="image16.jpg"/>
             <a:graphic>
               <a:graphicData uri="http://schemas.openxmlformats.org/drawingml/2006/picture">
                 <pic:pic>
                   <pic:nvPicPr>
-                    <pic:cNvPr id="0" name="image18.jpg"/>
+                    <pic:cNvPr id="0" name="image16.jpg"/>
                     <pic:cNvPicPr preferRelativeResize="0"/>
                   </pic:nvPicPr>
                   <pic:blipFill>
@@ -4092,12 +4092,12 @@
           <wp:inline distB="0" distT="0" distL="0" distR="0">
             <wp:extent cx="4525378" cy="4886780"/>
             <wp:effectExtent b="0" l="0" r="0" t="0"/>
-            <wp:docPr id="6" name="image3.jpg"/>
+            <wp:docPr id="6" name="image13.jpg"/>
             <a:graphic>
               <a:graphicData uri="http://schemas.openxmlformats.org/drawingml/2006/picture">
                 <pic:pic>
                   <pic:nvPicPr>
-                    <pic:cNvPr id="0" name="image3.jpg"/>
+                    <pic:cNvPr id="0" name="image13.jpg"/>
                     <pic:cNvPicPr preferRelativeResize="0"/>
                   </pic:nvPicPr>
                   <pic:blipFill>
@@ -4174,12 +4174,12 @@
           <wp:inline distB="0" distT="0" distL="0" distR="0">
             <wp:extent cx="4824342" cy="5244237"/>
             <wp:effectExtent b="0" l="0" r="0" t="0"/>
-            <wp:docPr id="9" name="image12.jpg"/>
+            <wp:docPr id="9" name="image17.jpg"/>
             <a:graphic>
               <a:graphicData uri="http://schemas.openxmlformats.org/drawingml/2006/picture">
                 <pic:pic>
                   <pic:nvPicPr>
-                    <pic:cNvPr id="0" name="image12.jpg"/>
+                    <pic:cNvPr id="0" name="image17.jpg"/>
                     <pic:cNvPicPr preferRelativeResize="0"/>
                   </pic:nvPicPr>
                   <pic:blipFill>
@@ -4268,12 +4268,12 @@
           <wp:inline distB="0" distT="0" distL="0" distR="0">
             <wp:extent cx="5833459" cy="4258964"/>
             <wp:effectExtent b="0" l="0" r="0" t="0"/>
-            <wp:docPr id="8" name="image22.jpg"/>
+            <wp:docPr id="8" name="image4.jpg"/>
             <a:graphic>
               <a:graphicData uri="http://schemas.openxmlformats.org/drawingml/2006/picture">
                 <pic:pic>
                   <pic:nvPicPr>
-                    <pic:cNvPr id="0" name="image22.jpg"/>
+                    <pic:cNvPr id="0" name="image4.jpg"/>
                     <pic:cNvPicPr preferRelativeResize="0"/>
                   </pic:nvPicPr>
                   <pic:blipFill>
@@ -4349,12 +4349,12 @@
           <wp:inline distB="0" distT="0" distL="0" distR="0">
             <wp:extent cx="3187777" cy="7863265"/>
             <wp:effectExtent b="0" l="0" r="0" t="0"/>
-            <wp:docPr descr="A close up of a map&#10;&#10;Description automatically generated" id="11" name="image5.png"/>
+            <wp:docPr descr="A close up of a map&#10;&#10;Description automatically generated" id="11" name="image10.png"/>
             <a:graphic>
               <a:graphicData uri="http://schemas.openxmlformats.org/drawingml/2006/picture">
                 <pic:pic>
                   <pic:nvPicPr>
-                    <pic:cNvPr descr="A close up of a map&#10;&#10;Description automatically generated" id="0" name="image5.png"/>
+                    <pic:cNvPr descr="A close up of a map&#10;&#10;Description automatically generated" id="0" name="image10.png"/>
                     <pic:cNvPicPr preferRelativeResize="0"/>
                   </pic:nvPicPr>
                   <pic:blipFill>
@@ -4418,12 +4418,12 @@
           <wp:inline distB="0" distT="0" distL="0" distR="0">
             <wp:extent cx="4038562" cy="7665460"/>
             <wp:effectExtent b="0" l="0" r="0" t="0"/>
-            <wp:docPr descr="A close up of a device&#10;&#10;Description automatically generated" id="10" name="image1.png"/>
+            <wp:docPr descr="A close up of a device&#10;&#10;Description automatically generated" id="10" name="image2.png"/>
             <a:graphic>
               <a:graphicData uri="http://schemas.openxmlformats.org/drawingml/2006/picture">
                 <pic:pic>
                   <pic:nvPicPr>
-                    <pic:cNvPr descr="A close up of a device&#10;&#10;Description automatically generated" id="0" name="image1.png"/>
+                    <pic:cNvPr descr="A close up of a device&#10;&#10;Description automatically generated" id="0" name="image2.png"/>
                     <pic:cNvPicPr preferRelativeResize="0"/>
                   </pic:nvPicPr>
                   <pic:blipFill>
@@ -4501,12 +4501,12 @@
           <wp:inline distB="0" distT="0" distL="0" distR="0">
             <wp:extent cx="5486400" cy="2139315"/>
             <wp:effectExtent b="0" l="0" r="0" t="0"/>
-            <wp:docPr id="13" name="image9.jpg"/>
+            <wp:docPr id="13" name="image3.jpg"/>
             <a:graphic>
               <a:graphicData uri="http://schemas.openxmlformats.org/drawingml/2006/picture">
                 <pic:pic>
                   <pic:nvPicPr>
-                    <pic:cNvPr id="0" name="image9.jpg"/>
+                    <pic:cNvPr id="0" name="image3.jpg"/>
                     <pic:cNvPicPr preferRelativeResize="0"/>
                   </pic:nvPicPr>
                   <pic:blipFill>
@@ -6217,12 +6217,12 @@
           <wp:inline distB="0" distT="0" distL="0" distR="0">
             <wp:extent cx="5367535" cy="5647094"/>
             <wp:effectExtent b="0" l="0" r="0" t="0"/>
-            <wp:docPr id="12" name="image16.jpg"/>
+            <wp:docPr id="12" name="image5.jpg"/>
             <a:graphic>
               <a:graphicData uri="http://schemas.openxmlformats.org/drawingml/2006/picture">
                 <pic:pic>
                   <pic:nvPicPr>
-                    <pic:cNvPr id="0" name="image16.jpg"/>
+                    <pic:cNvPr id="0" name="image5.jpg"/>
                     <pic:cNvPicPr preferRelativeResize="0"/>
                   </pic:nvPicPr>
                   <pic:blipFill>
@@ -6275,12 +6275,12 @@
           <wp:inline distB="0" distT="0" distL="0" distR="0">
             <wp:extent cx="5393160" cy="3757110"/>
             <wp:effectExtent b="0" l="0" r="0" t="0"/>
-            <wp:docPr id="16" name="image20.jpg"/>
+            <wp:docPr id="16" name="image14.jpg"/>
             <a:graphic>
               <a:graphicData uri="http://schemas.openxmlformats.org/drawingml/2006/picture">
                 <pic:pic>
                   <pic:nvPicPr>
-                    <pic:cNvPr id="0" name="image20.jpg"/>
+                    <pic:cNvPr id="0" name="image14.jpg"/>
                     <pic:cNvPicPr preferRelativeResize="0"/>
                   </pic:nvPicPr>
                   <pic:blipFill>
@@ -6333,12 +6333,12 @@
           <wp:inline distB="0" distT="0" distL="0" distR="0">
             <wp:extent cx="5371305" cy="3588330"/>
             <wp:effectExtent b="0" l="0" r="0" t="0"/>
-            <wp:docPr id="14" name="image15.jpg"/>
+            <wp:docPr id="14" name="image7.jpg"/>
             <a:graphic>
               <a:graphicData uri="http://schemas.openxmlformats.org/drawingml/2006/picture">
                 <pic:pic>
                   <pic:nvPicPr>
-                    <pic:cNvPr id="0" name="image15.jpg"/>
+                    <pic:cNvPr id="0" name="image7.jpg"/>
                     <pic:cNvPicPr preferRelativeResize="0"/>
                   </pic:nvPicPr>
                   <pic:blipFill>
@@ -6391,12 +6391,12 @@
           <wp:inline distB="0" distT="0" distL="0" distR="0">
             <wp:extent cx="5486400" cy="4765040"/>
             <wp:effectExtent b="0" l="0" r="0" t="0"/>
-            <wp:docPr id="15" name="image17.jpg"/>
+            <wp:docPr id="15" name="image21.jpg"/>
             <a:graphic>
               <a:graphicData uri="http://schemas.openxmlformats.org/drawingml/2006/picture">
                 <pic:pic>
                   <pic:nvPicPr>
-                    <pic:cNvPr id="0" name="image17.jpg"/>
+                    <pic:cNvPr id="0" name="image21.jpg"/>
                     <pic:cNvPicPr preferRelativeResize="0"/>
                   </pic:nvPicPr>
                   <pic:blipFill>
@@ -6449,12 +6449,12 @@
           <wp:inline distB="0" distT="0" distL="0" distR="0">
             <wp:extent cx="5486400" cy="7267722"/>
             <wp:effectExtent b="0" l="0" r="0" t="0"/>
-            <wp:docPr descr="A close up of a map&#10;&#10;Description automatically generated" id="17" name="image6.png"/>
+            <wp:docPr descr="A close up of a map&#10;&#10;Description automatically generated" id="17" name="image12.png"/>
             <a:graphic>
               <a:graphicData uri="http://schemas.openxmlformats.org/drawingml/2006/picture">
                 <pic:pic>
                   <pic:nvPicPr>
-                    <pic:cNvPr descr="A close up of a map&#10;&#10;Description automatically generated" id="0" name="image6.png"/>
+                    <pic:cNvPr descr="A close up of a map&#10;&#10;Description automatically generated" id="0" name="image12.png"/>
                     <pic:cNvPicPr preferRelativeResize="0"/>
                   </pic:nvPicPr>
                   <pic:blipFill>
@@ -6507,12 +6507,12 @@
           <wp:inline distB="0" distT="0" distL="0" distR="0">
             <wp:extent cx="5486400" cy="6293534"/>
             <wp:effectExtent b="0" l="0" r="0" t="0"/>
-            <wp:docPr descr="A close up of a map&#10;&#10;Description automatically generated" id="18" name="image4.png"/>
+            <wp:docPr descr="A close up of a map&#10;&#10;Description automatically generated" id="18" name="image8.png"/>
             <a:graphic>
               <a:graphicData uri="http://schemas.openxmlformats.org/drawingml/2006/picture">
                 <pic:pic>
                   <pic:nvPicPr>
-                    <pic:cNvPr descr="A close up of a map&#10;&#10;Description automatically generated" id="0" name="image4.png"/>
+                    <pic:cNvPr descr="A close up of a map&#10;&#10;Description automatically generated" id="0" name="image8.png"/>
                     <pic:cNvPicPr preferRelativeResize="0"/>
                   </pic:nvPicPr>
                   <pic:blipFill>
@@ -6565,12 +6565,12 @@
           <wp:inline distB="0" distT="0" distL="0" distR="0">
             <wp:extent cx="5486400" cy="3190240"/>
             <wp:effectExtent b="0" l="0" r="0" t="0"/>
-            <wp:docPr id="19" name="image8.jpg"/>
+            <wp:docPr id="19" name="image9.jpg"/>
             <a:graphic>
               <a:graphicData uri="http://schemas.openxmlformats.org/drawingml/2006/picture">
                 <pic:pic>
                   <pic:nvPicPr>
-                    <pic:cNvPr id="0" name="image8.jpg"/>
+                    <pic:cNvPr id="0" name="image9.jpg"/>
                     <pic:cNvPicPr preferRelativeResize="0"/>
                   </pic:nvPicPr>
                   <pic:blipFill>
@@ -6649,12 +6649,12 @@
             <wp:extent cx="6783705" cy="3573780"/>
             <wp:effectExtent b="0" l="0" r="0" t="0"/>
             <wp:wrapSquare wrapText="bothSides" distB="0" distT="0" distL="114300" distR="114300"/>
-            <wp:docPr id="3" name="image7.jpg"/>
+            <wp:docPr id="3" name="image6.jpg"/>
             <a:graphic>
               <a:graphicData uri="http://schemas.openxmlformats.org/drawingml/2006/picture">
                 <pic:pic>
                   <pic:nvPicPr>
-                    <pic:cNvPr id="0" name="image7.jpg"/>
+                    <pic:cNvPr id="0" name="image6.jpg"/>
                     <pic:cNvPicPr preferRelativeResize="0"/>
                   </pic:nvPicPr>
                   <pic:blipFill>
@@ -6717,12 +6717,12 @@
           <wp:inline distB="0" distT="0" distL="0" distR="0">
             <wp:extent cx="5486400" cy="5615940"/>
             <wp:effectExtent b="0" l="0" r="0" t="0"/>
-            <wp:docPr id="20" name="image21.jpg"/>
+            <wp:docPr id="20" name="image11.jpg"/>
             <a:graphic>
               <a:graphicData uri="http://schemas.openxmlformats.org/drawingml/2006/picture">
                 <pic:pic>
                   <pic:nvPicPr>
-                    <pic:cNvPr id="0" name="image21.jpg"/>
+                    <pic:cNvPr id="0" name="image11.jpg"/>
                     <pic:cNvPicPr preferRelativeResize="0"/>
                   </pic:nvPicPr>
                   <pic:blipFill>
@@ -15631,12 +15631,12 @@
           <wp:inline distB="0" distT="0" distL="0" distR="0">
             <wp:extent cx="5733415" cy="3968183"/>
             <wp:effectExtent b="0" l="0" r="0" t="0"/>
-            <wp:docPr descr="C:\Users\nam\Downloads\manhinhlpycdv_bc (1).png" id="21" name="image11.png"/>
+            <wp:docPr descr="C:\Users\nam\Downloads\manhinhlpycdv_bc (1).png" id="21" name="image20.png"/>
             <a:graphic>
               <a:graphicData uri="http://schemas.openxmlformats.org/drawingml/2006/picture">
                 <pic:pic>
                   <pic:nvPicPr>
-                    <pic:cNvPr descr="C:\Users\nam\Downloads\manhinhlpycdv_bc (1).png" id="0" name="image11.png"/>
+                    <pic:cNvPr descr="C:\Users\nam\Downloads\manhinhlpycdv_bc (1).png" id="0" name="image20.png"/>
                     <pic:cNvPicPr preferRelativeResize="0"/>
                   </pic:nvPicPr>
                   <pic:blipFill>
@@ -15693,12 +15693,12 @@
           <wp:inline distB="0" distT="0" distL="0" distR="0">
             <wp:extent cx="5733415" cy="3494599"/>
             <wp:effectExtent b="0" l="0" r="0" t="0"/>
-            <wp:docPr descr="C:\Users\nam\Downloads\manhinhtkdv_bc.png" id="22" name="image14.png"/>
+            <wp:docPr descr="C:\Users\nam\Downloads\manhinhtkdv_bc.png" id="22" name="image15.png"/>
             <a:graphic>
               <a:graphicData uri="http://schemas.openxmlformats.org/drawingml/2006/picture">
                 <pic:pic>
                   <pic:nvPicPr>
-                    <pic:cNvPr descr="C:\Users\nam\Downloads\manhinhtkdv_bc.png" id="0" name="image14.png"/>
+                    <pic:cNvPr descr="C:\Users\nam\Downloads\manhinhtkdv_bc.png" id="0" name="image15.png"/>
                     <pic:cNvPicPr preferRelativeResize="0"/>
                   </pic:nvPicPr>
                   <pic:blipFill>
@@ -15778,12 +15778,12 @@
           <wp:inline distB="0" distT="0" distL="0" distR="0">
             <wp:extent cx="2821895" cy="3814356"/>
             <wp:effectExtent b="0" l="0" r="0" t="0"/>
-            <wp:docPr id="23" name="image13.png"/>
+            <wp:docPr id="23" name="image19.png"/>
             <a:graphic>
               <a:graphicData uri="http://schemas.openxmlformats.org/drawingml/2006/picture">
                 <pic:pic>
                   <pic:nvPicPr>
-                    <pic:cNvPr id="0" name="image13.png"/>
+                    <pic:cNvPr id="0" name="image19.png"/>
                     <pic:cNvPicPr preferRelativeResize="0"/>
                   </pic:nvPicPr>
                   <pic:blipFill>
@@ -15851,12 +15851,12 @@
           <wp:inline distB="0" distT="0" distL="0" distR="0">
             <wp:extent cx="5486400" cy="3594882"/>
             <wp:effectExtent b="9525" l="9525" r="9525" t="9525"/>
-            <wp:docPr id="1" name="image2.png"/>
+            <wp:docPr id="2" name="image1.png"/>
             <a:graphic>
               <a:graphicData uri="http://schemas.openxmlformats.org/drawingml/2006/picture">
                 <pic:pic>
                   <pic:nvPicPr>
-                    <pic:cNvPr id="0" name="image2.png"/>
+                    <pic:cNvPr id="0" name="image1.png"/>
                     <pic:cNvPicPr preferRelativeResize="0"/>
                   </pic:nvPicPr>
                   <pic:blipFill>
@@ -15938,12 +15938,12 @@
           <wp:inline distB="114300" distT="114300" distL="114300" distR="114300">
             <wp:extent cx="5486400" cy="8890000"/>
             <wp:effectExtent b="0" l="0" r="0" t="0"/>
-            <wp:docPr id="5" name="image19.png"/>
+            <wp:docPr id="5" name="image22.png"/>
             <a:graphic>
               <a:graphicData uri="http://schemas.openxmlformats.org/drawingml/2006/picture">
                 <pic:pic>
                   <pic:nvPicPr>
-                    <pic:cNvPr id="0" name="image19.png"/>
+                    <pic:cNvPr id="0" name="image22.png"/>
                     <pic:cNvPicPr preferRelativeResize="0"/>
                   </pic:nvPicPr>
                   <pic:blipFill>
@@ -15991,9 +15991,9 @@
         <w:rPr/>
         <w:drawing>
           <wp:inline distB="114300" distT="114300" distL="114300" distR="114300">
-            <wp:extent cx="5486400" cy="9512300"/>
+            <wp:extent cx="5486400" cy="8267700"/>
             <wp:effectExtent b="0" l="0" r="0" t="0"/>
-            <wp:docPr id="2" name="image23.png"/>
+            <wp:docPr id="1" name="image23.png"/>
             <a:graphic>
               <a:graphicData uri="http://schemas.openxmlformats.org/drawingml/2006/picture">
                 <pic:pic>
@@ -16011,7 +16011,7 @@
                   <pic:spPr>
                     <a:xfrm>
                       <a:off x="0" y="0"/>
-                      <a:ext cx="5486400" cy="9512300"/>
+                      <a:ext cx="5486400" cy="8267700"/>
                     </a:xfrm>
                     <a:prstGeom prst="rect"/>
                     <a:ln/>

</xml_diff>